<commit_message>
dataset ke eo sir
</commit_message>
<xml_diff>
--- a/Introduction.docx
+++ b/Introduction.docx
@@ -31,30 +31,58 @@
           <w:sz w:val="24"/>
           <w:szCs w:val="24"/>
         </w:rPr>
-        <w:t>In the past few decades, the internet has evolved from a luxury to an essential tool embedded in nearly every aspect of daily life. From social media and streaming services to online shopping, e-learning, and banking, the digital world offers unprecedented convenience. However, this technological advancement has also brought with it a shadow side — a rise in sophisticated cyber threats that prey on unsuspecting users. Among the most prevalent and dangerous of these threats is phishing.</w:t>
-      </w:r>
-    </w:p>
-    <w:p>
-      <w:pPr>
-        <w:rPr>
-          <w:sz w:val="24"/>
-          <w:szCs w:val="24"/>
-        </w:rPr>
-      </w:pPr>
-    </w:p>
-    <w:p>
-      <w:pPr>
-        <w:rPr>
-          <w:sz w:val="24"/>
-          <w:szCs w:val="24"/>
-        </w:rPr>
-      </w:pPr>
-      <w:r>
-        <w:rPr>
-          <w:sz w:val="24"/>
-          <w:szCs w:val="24"/>
-        </w:rPr>
-        <w:t xml:space="preserve">Phishing attacks are deceptive attempts to obtain sensitive information such as usernames, passwords, and credit card details by masquerading as trustworthy entities. These attacks are typically carried out through emails, instant messages, or, more commonly today, fraudulent websites. What makes phishing especially dangerous is its simplicity and effectiveness. By the time a user realizes they've been deceived, the damage is often already done — accounts have been compromised, financial information stolen, or worse. This project seeks to mitigate that threat by introducing an intelligent, proactive tool: </w:t>
+        <w:t>In the past few decades, the internet has evolved from a luxury to an essential tool embedded in nearly every aspect of daily life. From social media and streaming services to online shopping, e-learning, and banking, the digital world offers unprecedented convenience. However, this technological advancement has also brought with it a shadow side</w:t>
+      </w:r>
+      <w:r>
+        <w:rPr>
+          <w:sz w:val="24"/>
+          <w:szCs w:val="24"/>
+        </w:rPr>
+        <w:t xml:space="preserve">; </w:t>
+      </w:r>
+      <w:r>
+        <w:rPr>
+          <w:sz w:val="24"/>
+          <w:szCs w:val="24"/>
+        </w:rPr>
+        <w:t>a rise in sophisticated cyber threats that prey on unsuspecting users. Among the most prevalent and dangerous of these threats is phishing.</w:t>
+      </w:r>
+    </w:p>
+    <w:p>
+      <w:pPr>
+        <w:rPr>
+          <w:sz w:val="24"/>
+          <w:szCs w:val="24"/>
+        </w:rPr>
+      </w:pPr>
+    </w:p>
+    <w:p>
+      <w:pPr>
+        <w:rPr>
+          <w:sz w:val="24"/>
+          <w:szCs w:val="24"/>
+        </w:rPr>
+      </w:pPr>
+      <w:r>
+        <w:rPr>
+          <w:sz w:val="24"/>
+          <w:szCs w:val="24"/>
+        </w:rPr>
+        <w:t>Phishing attacks are deceptive attempts to obtain sensitive information such as usernames, passwords, and credit card details by masquerading as trustworthy entities. These attacks are typically carried out through emails, instant messages, or, more commonly today, fraudulent websites. What makes phishing especially dangerous is its simplicity and effectiveness. By the time a user realizes they've been deceived, the damage is often already done</w:t>
+      </w:r>
+      <w:r>
+        <w:rPr>
+          <w:sz w:val="24"/>
+          <w:szCs w:val="24"/>
+        </w:rPr>
+        <w:t>;</w:t>
+      </w:r>
+      <w:r>
+        <w:rPr>
+          <w:sz w:val="24"/>
+          <w:szCs w:val="24"/>
+        </w:rPr>
+        <w:t xml:space="preserve"> accounts have been compromised, financial information stolen, or worse. This project seeks to mitigate that threat by introducing an intelligent, proactive tool: </w:t>
       </w:r>
       <w:proofErr w:type="gramStart"/>
       <w:r>
@@ -102,7 +130,21 @@
           <w:sz w:val="24"/>
           <w:szCs w:val="24"/>
         </w:rPr>
-        <w:t>Over the years, phishing attacks have dramatically increased in both frequency and sophistication. According to the Anti-Phishing Working Group (APWG), the fourth quarter of 2023 saw over 1.35 million unique phishing sites reported globally (APWG, 2023). These websites are not static—they are constantly being created, rebranded, and re-deployed with slight variations to evade traditional security tools. Attackers now use automated systems to spin up new phishing domains in seconds, making real-time detection more necessary than ever.</w:t>
+        <w:t>Over the years, phishing attacks have dramatically increased in both frequency and sophistication. According to the Anti-Phishing Working Group (APWG), the fourth quarter of 2023 saw over 1.35 million unique phishing sites reported globally (APWG, 2023). These websites are not static</w:t>
+      </w:r>
+      <w:r>
+        <w:rPr>
+          <w:sz w:val="24"/>
+          <w:szCs w:val="24"/>
+        </w:rPr>
+        <w:t xml:space="preserve">, </w:t>
+      </w:r>
+      <w:r>
+        <w:rPr>
+          <w:sz w:val="24"/>
+          <w:szCs w:val="24"/>
+        </w:rPr>
+        <w:t>they are constantly being created, rebranded, and re-deployed with slight variations to evade traditional security tools. Attackers now use automated systems to spin up new phishing domains in seconds, making real-time detection more necessary than ever.</w:t>
       </w:r>
     </w:p>
     <w:p>
@@ -157,7 +199,23 @@
           <w:sz w:val="24"/>
           <w:szCs w:val="24"/>
         </w:rPr>
-        <w:t xml:space="preserve">Historically, phishing detection has relied on techniques such as manually maintained blacklists, heuristic-based filters, and user reporting. While these methods can be effective to a degree, they struggle to keep up with the speed and creativity of modern cybercriminals. Blacklists, for example, are only effective after a phishing site has already been reported and analyzed — by </w:t>
+        <w:t xml:space="preserve">Historically, phishing detection has relied on techniques such as manually maintained blacklists, heuristic-based filters, and user reporting. While these methods can be effective to a degree, they struggle to keep up with the speed and creativity of modern cybercriminals. Blacklists, for example, are only effective after a phishing site has already been reported and </w:t>
+      </w:r>
+      <w:proofErr w:type="gramStart"/>
+      <w:r>
+        <w:rPr>
+          <w:sz w:val="24"/>
+          <w:szCs w:val="24"/>
+        </w:rPr>
+        <w:t>analyzed  by</w:t>
+      </w:r>
+      <w:proofErr w:type="gramEnd"/>
+      <w:r>
+        <w:rPr>
+          <w:sz w:val="24"/>
+          <w:szCs w:val="24"/>
+        </w:rPr>
+        <w:t xml:space="preserve"> </w:t>
       </w:r>
       <w:r>
         <w:rPr>
@@ -220,31 +278,63 @@
           <w:sz w:val="24"/>
           <w:szCs w:val="24"/>
         </w:rPr>
-        <w:t>The core motivation behind this project stems from a very real and growing problem: most internet users are not cybersecurity experts. The average person may not know how to inspect a URL, analyze SSL certificates, or spot a suspicious redirect. Expecting users to independently verify every website they visit is both unrealistic and unfair.</w:t>
-      </w:r>
-    </w:p>
-    <w:p>
-      <w:pPr>
-        <w:rPr>
-          <w:sz w:val="24"/>
-          <w:szCs w:val="24"/>
-        </w:rPr>
-      </w:pPr>
-    </w:p>
-    <w:p>
-      <w:pPr>
-        <w:rPr>
-          <w:sz w:val="24"/>
-          <w:szCs w:val="24"/>
-        </w:rPr>
-      </w:pPr>
-      <w:r>
-        <w:rPr>
-          <w:sz w:val="24"/>
-          <w:szCs w:val="24"/>
-        </w:rPr>
-        <w:t>As a result, the burden of security must shift from the user to the system. We need solutions that are not only effective but also seamlessly integrated into the user’s browsing experience. A tool that quietly, efficiently, and accurately flags phishing attempts — while allowing the user to browse freely — could make a significant difference. This is the driving force behind the development of the Webpage Phishing Detector System.</w:t>
-      </w:r>
+        <w:t xml:space="preserve">The core motivation behind this project stems from a very real and growing problem: most internet users are not cybersecurity experts. The average person may not know how to inspect a URL, </w:t>
+      </w:r>
+      <w:proofErr w:type="spellStart"/>
+      <w:r>
+        <w:rPr>
+          <w:sz w:val="24"/>
+          <w:szCs w:val="24"/>
+        </w:rPr>
+        <w:t>analy</w:t>
+      </w:r>
+      <w:r>
+        <w:rPr>
+          <w:sz w:val="24"/>
+          <w:szCs w:val="24"/>
+        </w:rPr>
+        <w:t>s</w:t>
+      </w:r>
+      <w:r>
+        <w:rPr>
+          <w:sz w:val="24"/>
+          <w:szCs w:val="24"/>
+        </w:rPr>
+        <w:t>e</w:t>
+      </w:r>
+      <w:proofErr w:type="spellEnd"/>
+      <w:r>
+        <w:rPr>
+          <w:sz w:val="24"/>
+          <w:szCs w:val="24"/>
+        </w:rPr>
+        <w:t xml:space="preserve"> SSL certificates, or spot a suspicious redirect. Expecting users to independently verify every website they visit is both unrealistic and unfair.</w:t>
+      </w:r>
+    </w:p>
+    <w:p>
+      <w:pPr>
+        <w:rPr>
+          <w:sz w:val="24"/>
+          <w:szCs w:val="24"/>
+        </w:rPr>
+      </w:pPr>
+    </w:p>
+    <w:p>
+      <w:pPr>
+        <w:rPr>
+          <w:sz w:val="24"/>
+          <w:szCs w:val="24"/>
+        </w:rPr>
+      </w:pPr>
+      <w:r>
+        <w:rPr>
+          <w:sz w:val="24"/>
+          <w:szCs w:val="24"/>
+        </w:rPr>
+        <w:t>As a result, the burden of security must shift from the user to the system. We need solutions that are not only effective but also seamlessly integrated into the user’s browsing experience. A tool that quietly, efficiently, and accurately flags phishing attempts while allowing the user to browse freely could make a significant difference. This is the driving force behind the development of the Webpage Phishing Detector System.</w:t>
+      </w:r>
+      <w:bookmarkStart w:id="0" w:name="_GoBack"/>
+      <w:bookmarkEnd w:id="0"/>
     </w:p>
     <w:p>
       <w:pPr>
@@ -283,7 +373,37 @@
           <w:sz w:val="24"/>
           <w:szCs w:val="24"/>
         </w:rPr>
-        <w:t>This project introduces a browser-based solution in the form of a Chrome extension that acts as a real-time phishing detector. By analyzing the current webpage’s structure, URL patterns, SSL status, domain age, form data, and other relevant features, the extension can predict whether a site is safe or suspicious. The core of the system is powered by a trained machine learning model, which has been developed using a labeled dataset of both legitimate and phishing websites.</w:t>
+        <w:t xml:space="preserve">This project introduces a browser-based solution in the form of a Chrome extension that acts as a real-time phishing detector. By </w:t>
+      </w:r>
+      <w:proofErr w:type="spellStart"/>
+      <w:r>
+        <w:rPr>
+          <w:sz w:val="24"/>
+          <w:szCs w:val="24"/>
+        </w:rPr>
+        <w:t>analy</w:t>
+      </w:r>
+      <w:r>
+        <w:rPr>
+          <w:sz w:val="24"/>
+          <w:szCs w:val="24"/>
+        </w:rPr>
+        <w:t>s</w:t>
+      </w:r>
+      <w:r>
+        <w:rPr>
+          <w:sz w:val="24"/>
+          <w:szCs w:val="24"/>
+        </w:rPr>
+        <w:t>ing</w:t>
+      </w:r>
+      <w:proofErr w:type="spellEnd"/>
+      <w:r>
+        <w:rPr>
+          <w:sz w:val="24"/>
+          <w:szCs w:val="24"/>
+        </w:rPr>
+        <w:t xml:space="preserve"> the current webpage’s structure, URL patterns, SSL status, domain age, form data, and other relevant features, the extension can predict whether a site is safe or suspicious. The core of the system is powered by a trained machine learning model, which has been developed using a labeled dataset of both legitimate and phishing websites.</w:t>
       </w:r>
     </w:p>
     <w:p>
@@ -407,7 +527,21 @@
           <w:sz w:val="24"/>
           <w:szCs w:val="24"/>
         </w:rPr>
-        <w:t xml:space="preserve"> including areas where access to high-end security tools is limited</w:t>
+        <w:t xml:space="preserve"> including areas where access to high</w:t>
+      </w:r>
+      <w:r>
+        <w:rPr>
+          <w:sz w:val="24"/>
+          <w:szCs w:val="24"/>
+        </w:rPr>
+        <w:t xml:space="preserve"> </w:t>
+      </w:r>
+      <w:r>
+        <w:rPr>
+          <w:sz w:val="24"/>
+          <w:szCs w:val="24"/>
+        </w:rPr>
+        <w:t>end security tools is limited</w:t>
       </w:r>
       <w:r>
         <w:rPr>
@@ -421,7 +555,28 @@
           <w:sz w:val="24"/>
           <w:szCs w:val="24"/>
         </w:rPr>
-        <w:t>a simple browser extension could be a powerful line of defense. By making advanced security accessible through a user-friendly tool, this project aims to empower users to protect themselves online, regardless of their technical background.</w:t>
+        <w:t xml:space="preserve">a simple browser extension could be a powerful line of defense. By making advanced security accessible through a </w:t>
+      </w:r>
+      <w:r>
+        <w:rPr>
+          <w:sz w:val="24"/>
+          <w:szCs w:val="24"/>
+        </w:rPr>
+        <w:t>user</w:t>
+      </w:r>
+      <w:r>
+        <w:rPr>
+          <w:sz w:val="24"/>
+          <w:szCs w:val="24"/>
+        </w:rPr>
+        <w:t>-friendly</w:t>
+      </w:r>
+      <w:r>
+        <w:rPr>
+          <w:sz w:val="24"/>
+          <w:szCs w:val="24"/>
+        </w:rPr>
+        <w:t xml:space="preserve"> tool, this project aims to empower users to protect themselves online, regardless of their technical background.</w:t>
       </w:r>
     </w:p>
     <w:p>
@@ -519,8 +674,6 @@
           <w:szCs w:val="24"/>
         </w:rPr>
       </w:pPr>
-      <w:bookmarkStart w:id="0" w:name="_GoBack"/>
-      <w:bookmarkEnd w:id="0"/>
     </w:p>
     <w:p>
       <w:pPr>

</xml_diff>